<commit_message>
links  and id's to word
</commit_message>
<xml_diff>
--- a/documentaion/final_project.docx
+++ b/documentaion/final_project.docx
@@ -41,6 +41,17 @@
       </w:r>
       <w:r>
         <w:rPr>
+          <w:rFonts w:ascii="Arial-BoldMT" w:cs="Arial-BoldMT"/>
+          <w:b/>
+          <w:bCs/>
+          <w:color w:val="4472C5"/>
+          <w:sz w:val="30"/>
+          <w:szCs w:val="30"/>
+        </w:rPr>
+        <w:t xml:space="preserve"> </w:t>
+      </w:r>
+      <w:r>
+        <w:rPr>
           <w:rFonts w:ascii="Arial-BoldMT" w:cs="Arial-BoldMT" w:hint="cs"/>
           <w:b/>
           <w:bCs/>
@@ -49,7 +60,7 @@
           <w:szCs w:val="30"/>
           <w:rtl/>
         </w:rPr>
-        <w:t xml:space="preserve"> קורס ביולוגיה חישובית</w:t>
+        <w:t>ביולוגיה חישובית</w:t>
       </w:r>
     </w:p>
     <w:p>
@@ -84,7 +95,17 @@
           <w:szCs w:val="20"/>
           <w:rtl/>
         </w:rPr>
-        <w:t>אליעזר רווח - _________ , ינון</w:t>
+        <w:t xml:space="preserve">אליעזר רווח - </w:t>
+      </w:r>
+      <w:r>
+        <w:rPr>
+          <w:rFonts w:ascii="Arial-BoldMT" w:cs="Arial-BoldMT"/>
+          <w:b/>
+          <w:bCs/>
+          <w:sz w:val="20"/>
+          <w:szCs w:val="20"/>
+        </w:rPr>
+        <w:t>313368102</w:t>
       </w:r>
       <w:r>
         <w:rPr>
@@ -95,7 +116,7 @@
           <w:szCs w:val="20"/>
           <w:rtl/>
         </w:rPr>
-        <w:t xml:space="preserve"> עמוסי</w:t>
+        <w:t xml:space="preserve"> , ינון</w:t>
       </w:r>
       <w:r>
         <w:rPr>
@@ -106,7 +127,71 @@
           <w:szCs w:val="20"/>
           <w:rtl/>
         </w:rPr>
-        <w:t xml:space="preserve"> - ______ , יאן גנם - _________</w:t>
+        <w:t xml:space="preserve"> עמוסי</w:t>
+      </w:r>
+      <w:r>
+        <w:rPr>
+          <w:rFonts w:ascii="Arial-BoldMT" w:cs="Arial-BoldMT" w:hint="cs"/>
+          <w:b/>
+          <w:bCs/>
+          <w:sz w:val="20"/>
+          <w:szCs w:val="20"/>
+          <w:rtl/>
+        </w:rPr>
+        <w:t xml:space="preserve"> </w:t>
+      </w:r>
+      <w:r>
+        <w:rPr>
+          <w:rFonts w:ascii="Arial-BoldMT" w:cs="Arial-BoldMT"/>
+          <w:b/>
+          <w:bCs/>
+          <w:sz w:val="20"/>
+          <w:szCs w:val="20"/>
+          <w:rtl/>
+        </w:rPr>
+        <w:t>–</w:t>
+      </w:r>
+      <w:r>
+        <w:rPr>
+          <w:rFonts w:ascii="Arial-BoldMT" w:cs="Arial-BoldMT" w:hint="cs"/>
+          <w:b/>
+          <w:bCs/>
+          <w:sz w:val="20"/>
+          <w:szCs w:val="20"/>
+          <w:rtl/>
+        </w:rPr>
+        <w:t xml:space="preserve"> </w:t>
+      </w:r>
+      <w:r>
+        <w:rPr>
+          <w:rFonts w:ascii="Arial-BoldMT" w:cs="Arial-BoldMT"/>
+          <w:b/>
+          <w:bCs/>
+          <w:sz w:val="20"/>
+          <w:szCs w:val="20"/>
+        </w:rPr>
+        <w:t>203711544</w:t>
+      </w:r>
+      <w:r>
+        <w:rPr>
+          <w:rFonts w:ascii="Arial-BoldMT" w:cs="Arial-BoldMT" w:hint="cs"/>
+          <w:b/>
+          <w:bCs/>
+          <w:sz w:val="20"/>
+          <w:szCs w:val="20"/>
+          <w:rtl/>
+        </w:rPr>
+        <w:t xml:space="preserve"> , יאן גנם - </w:t>
+      </w:r>
+      <w:r>
+        <w:rPr>
+          <w:rFonts w:ascii="Arial-BoldMT" w:cs="Arial-BoldMT"/>
+          <w:b/>
+          <w:bCs/>
+          <w:sz w:val="20"/>
+          <w:szCs w:val="20"/>
+        </w:rPr>
+        <w:t>324317320</w:t>
       </w:r>
     </w:p>
     <w:p>
@@ -692,36 +777,63 @@
         </w:rPr>
         <w:t xml:space="preserve"> ראה </w:t>
       </w:r>
-      <w:r>
-        <w:rPr>
-          <w:rFonts w:ascii="Arial" w:hAnsi="Arial" w:cs="Arial" w:hint="cs"/>
-          <w:b/>
-          <w:bCs/>
-          <w:noProof/>
-          <w:rtl/>
-        </w:rPr>
-        <w:t>נספח א(</w:t>
-      </w:r>
-      <w:r>
-        <w:rPr>
-          <w:rFonts w:ascii="Arial" w:hAnsi="Arial" w:cs="Arial" w:hint="cs"/>
-          <w:b/>
-          <w:bCs/>
-          <w:noProof/>
-          <w:rtl/>
-        </w:rPr>
-        <w:t>2</w:t>
-      </w:r>
-      <w:r>
-        <w:rPr>
-          <w:rFonts w:ascii="Arial" w:hAnsi="Arial" w:cs="Arial" w:hint="cs"/>
-          <w:b/>
-          <w:bCs/>
-          <w:noProof/>
-          <w:rtl/>
-        </w:rPr>
-        <w:t>)</w:t>
-      </w:r>
+      <w:hyperlink w:anchor="_שאלה_2:" w:history="1">
+        <w:r>
+          <w:rPr>
+            <w:rStyle w:val="Hyperlink"/>
+            <w:rFonts w:ascii="Arial" w:hAnsi="Arial" w:cs="Arial" w:hint="cs"/>
+            <w:b/>
+            <w:bCs/>
+            <w:noProof/>
+            <w:rtl/>
+          </w:rPr>
+          <w:t>נספ</w:t>
+        </w:r>
+        <w:r>
+          <w:rPr>
+            <w:rStyle w:val="Hyperlink"/>
+            <w:rFonts w:ascii="Arial" w:hAnsi="Arial" w:cs="Arial" w:hint="cs"/>
+            <w:b/>
+            <w:bCs/>
+            <w:noProof/>
+            <w:rtl/>
+          </w:rPr>
+          <w:t>ח</w:t>
+        </w:r>
+        <w:r>
+          <w:rPr>
+            <w:rStyle w:val="Hyperlink"/>
+            <w:rFonts w:ascii="Arial" w:hAnsi="Arial" w:cs="Arial" w:hint="cs"/>
+            <w:b/>
+            <w:bCs/>
+            <w:noProof/>
+            <w:rtl/>
+          </w:rPr>
+          <w:t xml:space="preserve"> א(</w:t>
+        </w:r>
+        <w:r>
+          <w:rPr>
+            <w:rStyle w:val="Hyperlink"/>
+            <w:rFonts w:ascii="Arial" w:hAnsi="Arial" w:cs="Arial" w:hint="cs"/>
+            <w:b/>
+            <w:bCs/>
+            <w:noProof/>
+            <w:rtl/>
+          </w:rPr>
+          <w:t>2</w:t>
+        </w:r>
+        <w:r>
+          <w:rPr>
+            <w:rStyle w:val="Hyperlink"/>
+            <w:rFonts w:ascii="Arial" w:hAnsi="Arial" w:cs="Arial" w:hint="cs"/>
+            <w:b/>
+            <w:bCs/>
+            <w:noProof/>
+            <w:rtl/>
+          </w:rPr>
+          <w:t>)</w:t>
+        </w:r>
+      </w:hyperlink>
       <w:r>
         <w:rPr>
           <w:rFonts w:ascii="Arial" w:hAnsi="Arial" w:cs="Arial"/>
@@ -950,7 +1062,21 @@
         <w:rPr>
           <w:rFonts w:ascii="Arial" w:hAnsi="Arial" w:cs="Arial"/>
         </w:rPr>
-        <w:t>coding dna hist'</w:t>
+        <w:t xml:space="preserve">coding </w:t>
+      </w:r>
+      <w:proofErr w:type="spellStart"/>
+      <w:r>
+        <w:rPr>
+          <w:rFonts w:ascii="Arial" w:hAnsi="Arial" w:cs="Arial"/>
+        </w:rPr>
+        <w:t>dna</w:t>
+      </w:r>
+      <w:proofErr w:type="spellEnd"/>
+      <w:r>
+        <w:rPr>
+          <w:rFonts w:ascii="Arial" w:hAnsi="Arial" w:cs="Arial"/>
+        </w:rPr>
+        <w:t xml:space="preserve"> hist'</w:t>
       </w:r>
       <w:r>
         <w:rPr>
@@ -1728,18 +1854,34 @@
         </w:rPr>
         <w:br/>
       </w:r>
+      <w:proofErr w:type="spellStart"/>
       <w:r>
         <w:rPr>
           <w:u w:val="single"/>
         </w:rPr>
-        <w:t>nonNucleotide in gene</w:t>
-      </w:r>
-      <w:r>
-        <w:rPr>
-          <w:rtl/>
-        </w:rPr>
-        <w:t>- בדיקה שאין אותיות חוץ מארבעת הנוקלאוטידים(</w:t>
-      </w:r>
+        <w:t>nonNucleotide</w:t>
+      </w:r>
+      <w:proofErr w:type="spellEnd"/>
+      <w:r>
+        <w:rPr>
+          <w:u w:val="single"/>
+        </w:rPr>
+        <w:t xml:space="preserve"> in gene</w:t>
+      </w:r>
+      <w:r>
+        <w:rPr>
+          <w:rtl/>
+        </w:rPr>
+        <w:t xml:space="preserve">- בדיקה שאין אותיות חוץ מארבעת </w:t>
+      </w:r>
+      <w:proofErr w:type="gramStart"/>
+      <w:r>
+        <w:rPr>
+          <w:rtl/>
+        </w:rPr>
+        <w:t>הנוקלאוטידים(</w:t>
+      </w:r>
+      <w:proofErr w:type="gramEnd"/>
       <w:r>
         <w:t>ACGT</w:t>
       </w:r>
@@ -1816,6 +1958,7 @@
         </w:rPr>
         <w:t xml:space="preserve"> אנליזת חלבונים בעזרת אתר ה </w:t>
       </w:r>
+      <w:proofErr w:type="spellStart"/>
       <w:r>
         <w:rPr>
           <w:rFonts w:cs="Arial-BoldMT"/>
@@ -1827,6 +1970,7 @@
         </w:rPr>
         <w:t>UniProt</w:t>
       </w:r>
+      <w:proofErr w:type="spellEnd"/>
       <w:r>
         <w:rPr>
           <w:rFonts w:cs="Arial-BoldMT"/>
@@ -1871,9 +2015,11 @@
         </w:rPr>
         <w:t xml:space="preserve">: בסעיף זה התבקשנו להצליב בין הנתונים שיש לנו בקובץ ה </w:t>
       </w:r>
+      <w:proofErr w:type="spellStart"/>
       <w:r>
         <w:t>GeneBank</w:t>
       </w:r>
+      <w:proofErr w:type="spellEnd"/>
       <w:r>
         <w:rPr>
           <w:rFonts w:hint="cs"/>
@@ -1881,9 +2027,11 @@
         </w:rPr>
         <w:t xml:space="preserve"> לבין הקובץ שהורדנו מ </w:t>
       </w:r>
+      <w:proofErr w:type="spellStart"/>
       <w:r>
         <w:t>UniProt</w:t>
       </w:r>
+      <w:proofErr w:type="spellEnd"/>
       <w:r>
         <w:rPr>
           <w:rFonts w:hint="cs"/>
@@ -1922,9 +2070,11 @@
         </w:rPr>
         <w:t xml:space="preserve">: על מנת לבצע את ההצלבה באופן האידיאלי מבחינת זמני ריצה, הכנתי 2 מילונים. מיליון עבור הערכים מ </w:t>
       </w:r>
+      <w:proofErr w:type="spellStart"/>
       <w:r>
         <w:t>UniProt</w:t>
       </w:r>
+      <w:proofErr w:type="spellEnd"/>
       <w:r>
         <w:rPr>
           <w:rFonts w:hint="cs"/>
@@ -1932,9 +2082,11 @@
         </w:rPr>
         <w:t xml:space="preserve">, ועבור הערכים מ </w:t>
       </w:r>
+      <w:proofErr w:type="spellStart"/>
       <w:r>
         <w:t>GeneBank</w:t>
       </w:r>
+      <w:proofErr w:type="spellEnd"/>
       <w:r>
         <w:rPr>
           <w:rFonts w:hint="cs"/>
@@ -2194,9 +2346,11 @@
                 <w:rtl/>
               </w:rPr>
             </w:pPr>
+            <w:proofErr w:type="spellStart"/>
             <w:r>
               <w:t>UniProt</w:t>
             </w:r>
+            <w:proofErr w:type="spellEnd"/>
           </w:p>
         </w:tc>
         <w:tc>
@@ -2333,9 +2487,11 @@
                 <w:rtl/>
               </w:rPr>
             </w:pPr>
+            <w:proofErr w:type="spellStart"/>
             <w:r>
               <w:t>GeneBank</w:t>
             </w:r>
+            <w:proofErr w:type="spellEnd"/>
           </w:p>
         </w:tc>
         <w:tc>
@@ -2459,9 +2615,11 @@
         </w:rPr>
         <w:t xml:space="preserve">: נראה כי הרישומים הקיימים ב </w:t>
       </w:r>
+      <w:proofErr w:type="spellStart"/>
       <w:r>
         <w:t>GeneBank</w:t>
       </w:r>
+      <w:proofErr w:type="spellEnd"/>
       <w:r>
         <w:rPr>
           <w:rFonts w:hint="cs"/>
@@ -2479,9 +2637,11 @@
         </w:rPr>
         <w:t xml:space="preserve">'. להערכתי המזהים החסרים נובעים מכך שמאגר ה </w:t>
       </w:r>
+      <w:proofErr w:type="spellStart"/>
       <w:r>
         <w:t>GeneBank</w:t>
       </w:r>
+      <w:proofErr w:type="spellEnd"/>
       <w:r>
         <w:rPr>
           <w:rFonts w:hint="cs"/>
@@ -2489,9 +2649,11 @@
         </w:rPr>
         <w:t xml:space="preserve"> עיקרו הינו גנים ולא חלבונים, לעומת </w:t>
       </w:r>
+      <w:proofErr w:type="spellStart"/>
       <w:r>
         <w:t>UniProt</w:t>
       </w:r>
+      <w:proofErr w:type="spellEnd"/>
       <w:r>
         <w:rPr>
           <w:rFonts w:hint="cs"/>
@@ -2512,10 +2674,12 @@
         </w:rPr>
         <w:t xml:space="preserve"> ב </w:t>
       </w:r>
+      <w:proofErr w:type="spellStart"/>
       <w:r>
         <w:lastRenderedPageBreak/>
         <w:t>UniProt</w:t>
       </w:r>
+      <w:proofErr w:type="spellEnd"/>
       <w:r>
         <w:rPr>
           <w:rFonts w:hint="cs"/>
@@ -2544,38 +2708,41 @@
         </w:rPr>
         <w:t xml:space="preserve">: ראה נספח </w:t>
       </w:r>
-      <w:r>
-        <w:rPr>
-          <w:rFonts w:hint="cs"/>
+      <w:hyperlink w:anchor="_סעיף_א:" w:history="1">
+        <w:r>
+          <w:rPr>
+            <w:rStyle w:val="Hyperlink"/>
+            <w:rFonts w:hint="cs"/>
+            <w:b/>
+            <w:bCs/>
+            <w:rtl/>
+          </w:rPr>
+          <w:t>חלק ב(א)</w:t>
+        </w:r>
+      </w:hyperlink>
+      <w:r>
+        <w:rPr>
           <w:b/>
           <w:bCs/>
           <w:rtl/>
         </w:rPr>
-        <w:t>חלק ב(א)</w:t>
-      </w:r>
-      <w:r>
-        <w:rPr>
+        <w:br/>
+      </w:r>
+      <w:r>
+        <w:rPr>
+          <w:rFonts w:hint="cs"/>
           <w:b/>
           <w:bCs/>
           <w:rtl/>
         </w:rPr>
-        <w:br/>
-      </w:r>
-      <w:r>
-        <w:rPr>
-          <w:rFonts w:hint="cs"/>
+        <w:t>סעיף ב</w:t>
+      </w:r>
+      <w:r>
+        <w:rPr>
           <w:b/>
           <w:bCs/>
           <w:rtl/>
         </w:rPr>
-        <w:t>סעיף ב</w:t>
-      </w:r>
-      <w:r>
-        <w:rPr>
-          <w:b/>
-          <w:bCs/>
-          <w:rtl/>
-        </w:rPr>
         <w:br/>
       </w:r>
       <w:r>
@@ -2635,12 +2802,14 @@
         </w:rPr>
         <w:t xml:space="preserve">: בעזרת מאגר </w:t>
       </w:r>
+      <w:proofErr w:type="spellStart"/>
       <w:r>
         <w:rPr>
           <w:rFonts w:cs="ArialMT"/>
         </w:rPr>
         <w:t>UniProt</w:t>
       </w:r>
+      <w:proofErr w:type="spellEnd"/>
       <w:r>
         <w:rPr>
           <w:rFonts w:cs="ArialMT" w:hint="cs"/>
@@ -2729,10 +2898,79 @@
           <w:rFonts w:ascii="Arial" w:hAnsi="Arial" w:cs="Arial" w:hint="cs"/>
           <w:rtl/>
         </w:rPr>
-        <w:t>. צילום מסך של ההיסטוגרמה ניתן למצוא ב</w:t>
-      </w:r>
-      <w:r>
-        <w:rPr>
+        <w:t xml:space="preserve">. צילום מסך של ההיסטוגרמה ניתן למצוא </w:t>
+      </w:r>
+      <w:r>
+        <w:rPr>
+          <w:rFonts w:ascii="Arial" w:hAnsi="Arial" w:cs="Arial"/>
+          <w:rtl/>
+        </w:rPr>
+        <w:fldChar w:fldCharType="begin"/>
+      </w:r>
+      <w:r>
+        <w:rPr>
+          <w:rFonts w:ascii="Arial" w:hAnsi="Arial" w:cs="Arial"/>
+          <w:rtl/>
+        </w:rPr>
+        <w:instrText xml:space="preserve"> </w:instrText>
+      </w:r>
+      <w:r>
+        <w:rPr>
+          <w:rFonts w:ascii="Arial" w:hAnsi="Arial" w:cs="Arial" w:hint="cs"/>
+        </w:rPr>
+        <w:instrText>HYPERLINK</w:instrText>
+      </w:r>
+      <w:r>
+        <w:rPr>
+          <w:rFonts w:ascii="Arial" w:hAnsi="Arial" w:cs="Arial" w:hint="cs"/>
+          <w:rtl/>
+        </w:rPr>
+        <w:instrText xml:space="preserve"> </w:instrText>
+      </w:r>
+      <w:r>
+        <w:rPr>
+          <w:rFonts w:ascii="Arial" w:hAnsi="Arial" w:cs="Arial"/>
+          <w:rtl/>
+        </w:rPr>
+        <w:instrText xml:space="preserve"> \</w:instrText>
+      </w:r>
+      <w:r>
+        <w:rPr>
+          <w:rFonts w:ascii="Arial" w:hAnsi="Arial" w:cs="Arial"/>
+        </w:rPr>
+        <w:instrText>l</w:instrText>
+      </w:r>
+      <w:r>
+        <w:rPr>
+          <w:rFonts w:ascii="Arial" w:hAnsi="Arial" w:cs="Arial"/>
+          <w:rtl/>
+        </w:rPr>
+        <w:instrText xml:space="preserve"> "_סעיף_ב:" </w:instrText>
+      </w:r>
+      <w:r>
+        <w:rPr>
+          <w:rFonts w:ascii="Arial" w:hAnsi="Arial" w:cs="Arial"/>
+          <w:rtl/>
+        </w:rPr>
+      </w:r>
+      <w:r>
+        <w:rPr>
+          <w:rFonts w:ascii="Arial" w:hAnsi="Arial" w:cs="Arial"/>
+          <w:rtl/>
+        </w:rPr>
+        <w:fldChar w:fldCharType="separate"/>
+      </w:r>
+      <w:r>
+        <w:rPr>
+          <w:rStyle w:val="Hyperlink"/>
+          <w:rFonts w:ascii="Arial" w:hAnsi="Arial" w:cs="Arial" w:hint="cs"/>
+          <w:rtl/>
+        </w:rPr>
+        <w:t>ב</w:t>
+      </w:r>
+      <w:r>
+        <w:rPr>
+          <w:rStyle w:val="Hyperlink"/>
           <w:rFonts w:ascii="Arial" w:hAnsi="Arial" w:cs="Arial" w:hint="cs"/>
           <w:b/>
           <w:bCs/>
@@ -2742,6 +2980,7 @@
       </w:r>
       <w:r>
         <w:rPr>
+          <w:rStyle w:val="Hyperlink"/>
           <w:rFonts w:ascii="Arial" w:hAnsi="Arial" w:cs="Arial"/>
           <w:b/>
           <w:bCs/>
@@ -2751,6 +2990,13 @@
       <w:r>
         <w:rPr>
           <w:rFonts w:ascii="Arial" w:hAnsi="Arial" w:cs="Arial"/>
+          <w:rtl/>
+        </w:rPr>
+        <w:fldChar w:fldCharType="end"/>
+      </w:r>
+      <w:r>
+        <w:rPr>
+          <w:rFonts w:ascii="Arial" w:hAnsi="Arial" w:cs="Arial"/>
           <w:b/>
           <w:bCs/>
         </w:rPr>
@@ -2782,10 +3028,79 @@
           <w:rFonts w:ascii="ArialMT" w:cs="ArialMT" w:hint="cs"/>
           <w:rtl/>
         </w:rPr>
-        <w:t>טרנסממברנלי. פירוט על כל חלבון ניתן לראות ב</w:t>
-      </w:r>
-      <w:r>
-        <w:rPr>
+        <w:t xml:space="preserve">טרנסממברנלי. פירוט על כל חלבון ניתן לראות </w:t>
+      </w:r>
+      <w:r>
+        <w:rPr>
+          <w:rFonts w:ascii="ArialMT" w:cs="ArialMT"/>
+          <w:rtl/>
+        </w:rPr>
+        <w:fldChar w:fldCharType="begin"/>
+      </w:r>
+      <w:r>
+        <w:rPr>
+          <w:rFonts w:ascii="ArialMT" w:cs="ArialMT"/>
+          <w:rtl/>
+        </w:rPr>
+        <w:instrText xml:space="preserve"> </w:instrText>
+      </w:r>
+      <w:r>
+        <w:rPr>
+          <w:rFonts w:ascii="ArialMT" w:cs="ArialMT" w:hint="cs"/>
+        </w:rPr>
+        <w:instrText>HYPERLINK</w:instrText>
+      </w:r>
+      <w:r>
+        <w:rPr>
+          <w:rFonts w:ascii="ArialMT" w:cs="ArialMT" w:hint="cs"/>
+          <w:rtl/>
+        </w:rPr>
+        <w:instrText xml:space="preserve"> </w:instrText>
+      </w:r>
+      <w:r>
+        <w:rPr>
+          <w:rFonts w:ascii="ArialMT" w:cs="ArialMT"/>
+          <w:rtl/>
+        </w:rPr>
+        <w:instrText xml:space="preserve"> \</w:instrText>
+      </w:r>
+      <w:r>
+        <w:rPr>
+          <w:rFonts w:ascii="ArialMT" w:cs="ArialMT"/>
+        </w:rPr>
+        <w:instrText>l</w:instrText>
+      </w:r>
+      <w:r>
+        <w:rPr>
+          <w:rFonts w:ascii="ArialMT" w:cs="ArialMT"/>
+          <w:rtl/>
+        </w:rPr>
+        <w:instrText xml:space="preserve"> "_סעיף_ב:" </w:instrText>
+      </w:r>
+      <w:r>
+        <w:rPr>
+          <w:rFonts w:ascii="ArialMT" w:cs="ArialMT"/>
+          <w:rtl/>
+        </w:rPr>
+      </w:r>
+      <w:r>
+        <w:rPr>
+          <w:rFonts w:ascii="ArialMT" w:cs="ArialMT"/>
+          <w:rtl/>
+        </w:rPr>
+        <w:fldChar w:fldCharType="separate"/>
+      </w:r>
+      <w:r>
+        <w:rPr>
+          <w:rStyle w:val="Hyperlink"/>
+          <w:rFonts w:ascii="ArialMT" w:cs="ArialMT" w:hint="cs"/>
+          <w:rtl/>
+        </w:rPr>
+        <w:t>ב</w:t>
+      </w:r>
+      <w:r>
+        <w:rPr>
+          <w:rStyle w:val="Hyperlink"/>
           <w:rFonts w:ascii="ArialMT" w:cs="ArialMT" w:hint="cs"/>
           <w:b/>
           <w:bCs/>
@@ -2796,6 +3111,13 @@
       <w:r>
         <w:rPr>
           <w:rFonts w:ascii="ArialMT" w:cs="ArialMT"/>
+          <w:rtl/>
+        </w:rPr>
+        <w:fldChar w:fldCharType="end"/>
+      </w:r>
+      <w:r>
+        <w:rPr>
+          <w:rFonts w:ascii="ArialMT" w:cs="ArialMT"/>
           <w:b/>
           <w:bCs/>
           <w:rtl/>
@@ -2872,7 +3194,19 @@
         <w:rPr>
           <w:rFonts w:ascii="ArialMT" w:cs="ArialMT"/>
         </w:rPr>
-        <w:t>Matplolib</w:t>
+        <w:t>Matplo</w:t>
+      </w:r>
+      <w:r>
+        <w:rPr>
+          <w:rFonts w:cs="ArialMT"/>
+        </w:rPr>
+        <w:t>t</w:t>
+      </w:r>
+      <w:r>
+        <w:rPr>
+          <w:rFonts w:ascii="ArialMT" w:cs="ArialMT"/>
+        </w:rPr>
+        <w:t>lib</w:t>
       </w:r>
       <w:r>
         <w:rPr>
@@ -2893,16 +3227,92 @@
           <w:rFonts w:ascii="Arial" w:hAnsi="Arial" w:cs="Arial" w:hint="cs"/>
           <w:rtl/>
         </w:rPr>
-        <w:t xml:space="preserve">תוצאות: את התוצאות ניתן לראות בנספח </w:t>
-      </w:r>
-      <w:r>
-        <w:rPr>
+        <w:t xml:space="preserve">תוצאות: את התוצאות ניתן לראות </w:t>
+      </w:r>
+      <w:r>
+        <w:rPr>
+          <w:rFonts w:ascii="Arial" w:hAnsi="Arial" w:cs="Arial"/>
+          <w:rtl/>
+        </w:rPr>
+        <w:fldChar w:fldCharType="begin"/>
+      </w:r>
+      <w:r>
+        <w:rPr>
+          <w:rFonts w:ascii="Arial" w:hAnsi="Arial" w:cs="Arial"/>
+          <w:rtl/>
+        </w:rPr>
+        <w:instrText xml:space="preserve"> </w:instrText>
+      </w:r>
+      <w:r>
+        <w:rPr>
+          <w:rFonts w:ascii="Arial" w:hAnsi="Arial" w:cs="Arial" w:hint="cs"/>
+        </w:rPr>
+        <w:instrText>HYPERLINK</w:instrText>
+      </w:r>
+      <w:r>
+        <w:rPr>
+          <w:rFonts w:ascii="Arial" w:hAnsi="Arial" w:cs="Arial" w:hint="cs"/>
+          <w:rtl/>
+        </w:rPr>
+        <w:instrText xml:space="preserve"> </w:instrText>
+      </w:r>
+      <w:r>
+        <w:rPr>
+          <w:rFonts w:ascii="Arial" w:hAnsi="Arial" w:cs="Arial"/>
+          <w:rtl/>
+        </w:rPr>
+        <w:instrText xml:space="preserve"> \</w:instrText>
+      </w:r>
+      <w:r>
+        <w:rPr>
+          <w:rFonts w:ascii="Arial" w:hAnsi="Arial" w:cs="Arial"/>
+        </w:rPr>
+        <w:instrText>l</w:instrText>
+      </w:r>
+      <w:r>
+        <w:rPr>
+          <w:rFonts w:ascii="Arial" w:hAnsi="Arial" w:cs="Arial"/>
+          <w:rtl/>
+        </w:rPr>
+        <w:instrText xml:space="preserve"> "_סעיף_ג" </w:instrText>
+      </w:r>
+      <w:r>
+        <w:rPr>
+          <w:rFonts w:ascii="Arial" w:hAnsi="Arial" w:cs="Arial"/>
+          <w:rtl/>
+        </w:rPr>
+      </w:r>
+      <w:r>
+        <w:rPr>
+          <w:rFonts w:ascii="Arial" w:hAnsi="Arial" w:cs="Arial"/>
+          <w:rtl/>
+        </w:rPr>
+        <w:fldChar w:fldCharType="separate"/>
+      </w:r>
+      <w:r>
+        <w:rPr>
+          <w:rStyle w:val="Hyperlink"/>
+          <w:rFonts w:ascii="Arial" w:hAnsi="Arial" w:cs="Arial" w:hint="cs"/>
+          <w:rtl/>
+        </w:rPr>
+        <w:t xml:space="preserve">בנספח </w:t>
+      </w:r>
+      <w:r>
+        <w:rPr>
+          <w:rStyle w:val="Hyperlink"/>
           <w:rFonts w:ascii="Arial" w:hAnsi="Arial" w:cs="Arial" w:hint="cs"/>
           <w:b/>
           <w:bCs/>
           <w:rtl/>
         </w:rPr>
         <w:t>חלק ב(ג)</w:t>
+      </w:r>
+      <w:r>
+        <w:rPr>
+          <w:rFonts w:ascii="Arial" w:hAnsi="Arial" w:cs="Arial"/>
+          <w:rtl/>
+        </w:rPr>
+        <w:fldChar w:fldCharType="end"/>
       </w:r>
       <w:r>
         <w:rPr>
@@ -3143,10 +3553,70 @@
           <w:rFonts w:hint="cs"/>
           <w:rtl/>
         </w:rPr>
-        <w:t xml:space="preserve"> : דוגמה לפלט ניתן לראות ב</w:t>
-      </w:r>
-      <w:r>
-        <w:rPr>
+        <w:t xml:space="preserve"> : דוגמה לפלט ניתן לראות </w:t>
+      </w:r>
+      <w:r>
+        <w:rPr>
+          <w:rtl/>
+        </w:rPr>
+        <w:fldChar w:fldCharType="begin"/>
+      </w:r>
+      <w:r>
+        <w:rPr>
+          <w:rtl/>
+        </w:rPr>
+        <w:instrText xml:space="preserve"> </w:instrText>
+      </w:r>
+      <w:r>
+        <w:rPr>
+          <w:rFonts w:hint="cs"/>
+        </w:rPr>
+        <w:instrText>HYPERLINK</w:instrText>
+      </w:r>
+      <w:r>
+        <w:rPr>
+          <w:rFonts w:hint="cs"/>
+          <w:rtl/>
+        </w:rPr>
+        <w:instrText xml:space="preserve"> </w:instrText>
+      </w:r>
+      <w:r>
+        <w:rPr>
+          <w:rtl/>
+        </w:rPr>
+        <w:instrText xml:space="preserve"> \</w:instrText>
+      </w:r>
+      <w:r>
+        <w:instrText>l</w:instrText>
+      </w:r>
+      <w:r>
+        <w:rPr>
+          <w:rtl/>
+        </w:rPr>
+        <w:instrText xml:space="preserve"> "_שאלה_1:" </w:instrText>
+      </w:r>
+      <w:r>
+        <w:rPr>
+          <w:rtl/>
+        </w:rPr>
+      </w:r>
+      <w:r>
+        <w:rPr>
+          <w:rtl/>
+        </w:rPr>
+        <w:fldChar w:fldCharType="separate"/>
+      </w:r>
+      <w:r>
+        <w:rPr>
+          <w:rStyle w:val="Hyperlink"/>
+          <w:rFonts w:hint="cs"/>
+          <w:rtl/>
+        </w:rPr>
+        <w:t>ב</w:t>
+      </w:r>
+      <w:r>
+        <w:rPr>
+          <w:rStyle w:val="Hyperlink"/>
           <w:rFonts w:hint="cs"/>
           <w:b/>
           <w:bCs/>
@@ -3156,6 +3626,12 @@
       </w:r>
       <w:r>
         <w:rPr>
+          <w:rtl/>
+        </w:rPr>
+        <w:fldChar w:fldCharType="end"/>
+      </w:r>
+      <w:r>
+        <w:rPr>
           <w:b/>
           <w:bCs/>
           <w:rtl/>
@@ -3300,13 +3776,103 @@
           <w:rFonts w:ascii="Arial-BoldMT" w:cs="Arial-BoldMT" w:hint="cs"/>
           <w:rtl/>
         </w:rPr>
-        <w:t>דוגמה לפלט ניתן לראות בנספח ג(2)</w:t>
+        <w:t xml:space="preserve">דוגמה לפלט ניתן לראות </w:t>
       </w:r>
       <w:r>
         <w:rPr>
           <w:rFonts w:ascii="Arial-BoldMT" w:cs="Arial-BoldMT"/>
           <w:rtl/>
         </w:rPr>
+        <w:fldChar w:fldCharType="begin"/>
+      </w:r>
+      <w:r>
+        <w:rPr>
+          <w:rFonts w:ascii="Arial-BoldMT" w:cs="Arial-BoldMT"/>
+          <w:rtl/>
+        </w:rPr>
+        <w:instrText xml:space="preserve"> </w:instrText>
+      </w:r>
+      <w:r>
+        <w:rPr>
+          <w:rFonts w:ascii="Arial-BoldMT" w:cs="Arial-BoldMT" w:hint="cs"/>
+        </w:rPr>
+        <w:instrText>HYPERLINK</w:instrText>
+      </w:r>
+      <w:r>
+        <w:rPr>
+          <w:rFonts w:ascii="Arial-BoldMT" w:cs="Arial-BoldMT" w:hint="cs"/>
+          <w:rtl/>
+        </w:rPr>
+        <w:instrText xml:space="preserve"> </w:instrText>
+      </w:r>
+      <w:r>
+        <w:rPr>
+          <w:rFonts w:ascii="Arial-BoldMT" w:cs="Arial-BoldMT"/>
+          <w:rtl/>
+        </w:rPr>
+        <w:instrText xml:space="preserve"> \</w:instrText>
+      </w:r>
+      <w:r>
+        <w:rPr>
+          <w:rFonts w:ascii="Arial-BoldMT" w:cs="Arial-BoldMT"/>
+        </w:rPr>
+        <w:instrText>l</w:instrText>
+      </w:r>
+      <w:r>
+        <w:rPr>
+          <w:rFonts w:ascii="Arial-BoldMT" w:cs="Arial-BoldMT"/>
+          <w:rtl/>
+        </w:rPr>
+        <w:instrText xml:space="preserve"> "_סעיף_א_–" </w:instrText>
+      </w:r>
+      <w:r>
+        <w:rPr>
+          <w:rFonts w:ascii="Arial-BoldMT" w:cs="Arial-BoldMT"/>
+          <w:rtl/>
+        </w:rPr>
+      </w:r>
+      <w:r>
+        <w:rPr>
+          <w:rFonts w:ascii="Arial-BoldMT" w:cs="Arial-BoldMT"/>
+          <w:rtl/>
+        </w:rPr>
+        <w:fldChar w:fldCharType="separate"/>
+      </w:r>
+      <w:r>
+        <w:rPr>
+          <w:rStyle w:val="Hyperlink"/>
+          <w:rFonts w:ascii="Arial-BoldMT" w:cs="Arial-BoldMT" w:hint="cs"/>
+          <w:rtl/>
+        </w:rPr>
+        <w:t>בנספח ג(2)</w:t>
+      </w:r>
+      <w:r>
+        <w:rPr>
+          <w:rStyle w:val="Hyperlink"/>
+          <w:rFonts w:ascii="Arial-BoldMT" w:cs="Arial-BoldMT"/>
+        </w:rPr>
+        <w:t xml:space="preserve"> </w:t>
+      </w:r>
+      <w:r>
+        <w:rPr>
+          <w:rStyle w:val="Hyperlink"/>
+          <w:rFonts w:ascii="Arial-BoldMT" w:cs="Arial-BoldMT" w:hint="cs"/>
+          <w:rtl/>
+        </w:rPr>
+        <w:t>א</w:t>
+      </w:r>
+      <w:r>
+        <w:rPr>
+          <w:rFonts w:ascii="Arial-BoldMT" w:cs="Arial-BoldMT"/>
+          <w:rtl/>
+        </w:rPr>
+        <w:fldChar w:fldCharType="end"/>
+      </w:r>
+      <w:r>
+        <w:rPr>
+          <w:rFonts w:ascii="Arial-BoldMT" w:cs="Arial-BoldMT"/>
+          <w:rtl/>
+        </w:rPr>
         <w:br/>
       </w:r>
       <w:r>
@@ -3358,12 +3924,14 @@
         </w:rPr>
         <w:t>ה</w:t>
       </w:r>
+      <w:proofErr w:type="spellStart"/>
       <w:r>
         <w:rPr>
           <w:rFonts w:cs="Arial-BoldMT"/>
         </w:rPr>
         <w:t>dnds</w:t>
       </w:r>
+      <w:proofErr w:type="spellEnd"/>
       <w:r>
         <w:rPr>
           <w:rFonts w:cs="Arial-BoldMT" w:hint="cs"/>
@@ -3557,7 +4125,90 @@
           <w:rFonts w:ascii="Arial-BoldMT" w:cs="Arial-BoldMT" w:hint="cs"/>
           <w:rtl/>
         </w:rPr>
-        <w:t xml:space="preserve"> : דוגמה לפלט ניתן לראות בנספח ג(2)</w:t>
+        <w:t xml:space="preserve"> : דוגמה לפלט ניתן לראות </w:t>
+      </w:r>
+      <w:r>
+        <w:rPr>
+          <w:rFonts w:ascii="Arial-BoldMT" w:cs="Arial-BoldMT"/>
+          <w:rtl/>
+        </w:rPr>
+        <w:fldChar w:fldCharType="begin"/>
+      </w:r>
+      <w:r>
+        <w:rPr>
+          <w:rFonts w:ascii="Arial-BoldMT" w:cs="Arial-BoldMT"/>
+          <w:rtl/>
+        </w:rPr>
+        <w:instrText xml:space="preserve"> </w:instrText>
+      </w:r>
+      <w:r>
+        <w:rPr>
+          <w:rFonts w:ascii="Arial-BoldMT" w:cs="Arial-BoldMT" w:hint="cs"/>
+        </w:rPr>
+        <w:instrText>HYPERLINK</w:instrText>
+      </w:r>
+      <w:r>
+        <w:rPr>
+          <w:rFonts w:ascii="Arial-BoldMT" w:cs="Arial-BoldMT" w:hint="cs"/>
+          <w:rtl/>
+        </w:rPr>
+        <w:instrText xml:space="preserve"> </w:instrText>
+      </w:r>
+      <w:r>
+        <w:rPr>
+          <w:rFonts w:ascii="Arial-BoldMT" w:cs="Arial-BoldMT"/>
+          <w:rtl/>
+        </w:rPr>
+        <w:instrText xml:space="preserve"> \</w:instrText>
+      </w:r>
+      <w:r>
+        <w:rPr>
+          <w:rFonts w:ascii="Arial-BoldMT" w:cs="Arial-BoldMT"/>
+        </w:rPr>
+        <w:instrText>l</w:instrText>
+      </w:r>
+      <w:r>
+        <w:rPr>
+          <w:rFonts w:ascii="Arial-BoldMT" w:cs="Arial-BoldMT"/>
+          <w:rtl/>
+        </w:rPr>
+        <w:instrText xml:space="preserve"> "_סעיף_ב_–" </w:instrText>
+      </w:r>
+      <w:r>
+        <w:rPr>
+          <w:rFonts w:ascii="Arial-BoldMT" w:cs="Arial-BoldMT"/>
+          <w:rtl/>
+        </w:rPr>
+      </w:r>
+      <w:r>
+        <w:rPr>
+          <w:rFonts w:ascii="Arial-BoldMT" w:cs="Arial-BoldMT"/>
+          <w:rtl/>
+        </w:rPr>
+        <w:fldChar w:fldCharType="separate"/>
+      </w:r>
+      <w:r>
+        <w:rPr>
+          <w:rStyle w:val="Hyperlink"/>
+          <w:rFonts w:ascii="Arial-BoldMT" w:cs="Arial-BoldMT" w:hint="cs"/>
+          <w:rtl/>
+        </w:rPr>
+        <w:t>בנספח ג(2)</w:t>
+      </w:r>
+      <w:r>
+        <w:rPr>
+          <w:rStyle w:val="Hyperlink"/>
+          <w:rFonts w:ascii="Arial-BoldMT" w:cs="Arial-BoldMT" w:hint="cs"/>
+          <w:rtl/>
+        </w:rPr>
+        <w:t xml:space="preserve"> ב</w:t>
+      </w:r>
+      <w:r>
+        <w:rPr>
+          <w:rFonts w:ascii="Arial-BoldMT" w:cs="Arial-BoldMT"/>
+          <w:rtl/>
+        </w:rPr>
+        <w:fldChar w:fldCharType="end"/>
       </w:r>
     </w:p>
     <w:p>
@@ -3571,22 +4222,15 @@
     </w:p>
     <w:p>
       <w:pPr>
+        <w:pStyle w:val="Heading1"/>
         <w:jc w:val="center"/>
         <w:rPr>
-          <w:b/>
-          <w:bCs/>
-          <w:sz w:val="32"/>
-          <w:szCs w:val="32"/>
           <w:rtl/>
         </w:rPr>
       </w:pPr>
       <w:r>
         <w:rPr>
           <w:rFonts w:hint="cs"/>
-          <w:b/>
-          <w:bCs/>
-          <w:sz w:val="32"/>
-          <w:szCs w:val="32"/>
           <w:rtl/>
         </w:rPr>
         <w:t>נספחים</w:t>
@@ -3594,16 +4238,15 @@
     </w:p>
     <w:p>
       <w:pPr>
-        <w:rPr>
-          <w:b/>
-          <w:bCs/>
+        <w:pStyle w:val="Heading2"/>
+        <w:jc w:val="center"/>
+        <w:rPr>
+          <w:rtl/>
         </w:rPr>
       </w:pPr>
       <w:r>
         <w:rPr>
           <w:rFonts w:hint="cs"/>
-          <w:b/>
-          <w:bCs/>
           <w:rtl/>
         </w:rPr>
         <w:t xml:space="preserve">נספח חלק </w:t>
@@ -3611,38 +4254,23 @@
       <w:r>
         <w:rPr>
           <w:rFonts w:hint="cs"/>
-          <w:b/>
-          <w:bCs/>
           <w:rtl/>
         </w:rPr>
         <w:t>א</w:t>
       </w:r>
-      <w:r>
-        <w:rPr>
-          <w:rFonts w:hint="cs"/>
-          <w:b/>
-          <w:bCs/>
-          <w:rtl/>
-        </w:rPr>
-        <w:t>(</w:t>
-      </w:r>
-      <w:r>
-        <w:rPr>
-          <w:rFonts w:hint="cs"/>
-          <w:b/>
-          <w:bCs/>
-          <w:rtl/>
-        </w:rPr>
-        <w:t>2</w:t>
-      </w:r>
-      <w:r>
-        <w:rPr>
-          <w:rFonts w:hint="cs"/>
-          <w:b/>
-          <w:bCs/>
-          <w:rtl/>
-        </w:rPr>
-        <w:t>)</w:t>
+    </w:p>
+    <w:p>
+      <w:pPr>
+        <w:pStyle w:val="Heading3"/>
+      </w:pPr>
+      <w:bookmarkStart w:id="0" w:name="_שאלה_2:"/>
+      <w:bookmarkEnd w:id="0"/>
+      <w:r>
+        <w:rPr>
+          <w:rFonts w:hint="cs"/>
+          <w:rtl/>
+        </w:rPr>
+        <w:t>שאלה 2:</w:t>
       </w:r>
     </w:p>
     <w:p>
@@ -3894,15 +4522,7 @@
           <w:noProof/>
           <w:rtl/>
         </w:rPr>
-        <w:t xml:space="preserve">היסטוגרמה </w:t>
-      </w:r>
-      <w:r>
-        <w:rPr>
-          <w:rFonts w:ascii="Arial" w:hAnsi="Arial" w:cs="Arial" w:hint="cs"/>
-          <w:noProof/>
-          <w:rtl/>
-        </w:rPr>
-        <w:t xml:space="preserve">של </w:t>
+        <w:t xml:space="preserve">היסטוגרמה של </w:t>
       </w:r>
       <w:r>
         <w:rPr>
@@ -3991,15 +4611,14 @@
     </w:p>
     <w:p>
       <w:pPr>
-        <w:rPr>
-          <w:rFonts w:ascii="Arial" w:hAnsi="Arial" w:cs="Arial"/>
+        <w:pStyle w:val="Heading3"/>
+        <w:rPr>
           <w:noProof/>
           <w:rtl/>
         </w:rPr>
       </w:pPr>
       <w:r>
         <w:rPr>
-          <w:rFonts w:ascii="Arial" w:hAnsi="Arial" w:cs="Arial"/>
           <w:noProof/>
           <w:rtl/>
         </w:rPr>
@@ -4239,28 +4858,41 @@
     </w:p>
     <w:p>
       <w:pPr>
-        <w:rPr>
-          <w:b/>
-          <w:bCs/>
+        <w:pStyle w:val="Heading2"/>
+        <w:jc w:val="center"/>
+        <w:rPr>
+          <w:rtl/>
         </w:rPr>
       </w:pPr>
       <w:r>
         <w:rPr>
           <w:rFonts w:hint="cs"/>
-          <w:b/>
-          <w:bCs/>
           <w:rtl/>
         </w:rPr>
         <w:lastRenderedPageBreak/>
-        <w:t>נספח חלק ב(א)</w:t>
+        <w:t>נספח חלק ב</w:t>
       </w:r>
     </w:p>
     <w:p>
       <w:pPr>
-        <w:rPr>
-          <w:rtl/>
-        </w:rPr>
+        <w:pStyle w:val="Heading3"/>
       </w:pPr>
+      <w:bookmarkStart w:id="1" w:name="_סעיף_א:"/>
+      <w:bookmarkEnd w:id="1"/>
+      <w:r>
+        <w:rPr>
+          <w:rFonts w:hint="cs"/>
+          <w:rtl/>
+        </w:rPr>
+        <w:t>סעיף א:</w:t>
+      </w:r>
+    </w:p>
+    <w:p>
+      <w:pPr>
+        <w:rPr>
+          <w:rtl/>
+        </w:rPr>
+      </w:pPr>
       <w:r>
         <w:rPr>
           <w:rFonts w:hint="cs"/>
@@ -4268,9 +4900,19 @@
         </w:rPr>
         <w:t xml:space="preserve">להלן פלט של התכנית, הערה חשובה את </w:t>
       </w:r>
-      <w:r>
-        <w:t>gn len</w:t>
-      </w:r>
+      <w:proofErr w:type="spellStart"/>
+      <w:r>
+        <w:t>gn</w:t>
+      </w:r>
+      <w:proofErr w:type="spellEnd"/>
+      <w:r>
+        <w:t xml:space="preserve"> </w:t>
+      </w:r>
+      <w:proofErr w:type="spellStart"/>
+      <w:r>
+        <w:t>len</w:t>
+      </w:r>
+      <w:proofErr w:type="spellEnd"/>
       <w:r>
         <w:rPr>
           <w:rFonts w:hint="cs"/>
@@ -4344,20 +4986,40 @@
     </w:p>
     <w:p>
       <w:pPr>
-        <w:rPr>
-          <w:rFonts w:ascii="ArialMT" w:cs="ArialMT"/>
-          <w:rtl/>
-        </w:rPr>
-      </w:pPr>
-      <w:r>
-        <w:rPr>
-          <w:rFonts w:ascii="Arial" w:hAnsi="Arial" w:cs="Arial" w:hint="cs"/>
+        <w:jc w:val="center"/>
+        <w:rPr>
           <w:b/>
           <w:bCs/>
           <w:rtl/>
         </w:rPr>
-        <w:t>נספח חלק ב(ב)</w:t>
-      </w:r>
+      </w:pPr>
+    </w:p>
+    <w:p>
+      <w:pPr>
+        <w:pStyle w:val="Heading3"/>
+        <w:rPr>
+          <w:rStyle w:val="Heading3Char"/>
+          <w:rtl/>
+        </w:rPr>
+      </w:pPr>
+      <w:bookmarkStart w:id="2" w:name="_סעיף_ב:"/>
+      <w:bookmarkEnd w:id="2"/>
+      <w:r>
+        <w:rPr>
+          <w:rStyle w:val="Heading3Char"/>
+          <w:rFonts w:hint="cs"/>
+          <w:rtl/>
+        </w:rPr>
+        <w:t>סעיף ב:</w:t>
+      </w:r>
+    </w:p>
+    <w:p>
+      <w:pPr>
+        <w:rPr>
+          <w:rFonts w:ascii="ArialMT" w:cs="ArialMT"/>
+          <w:rtl/>
+        </w:rPr>
+      </w:pPr>
       <w:r>
         <w:rPr>
           <w:rFonts w:ascii="Arial" w:hAnsi="Arial" w:cs="Arial"/>
@@ -4443,6 +5105,7 @@
           <w:rFonts w:cs="Arial" w:hint="cs"/>
           <w:rtl/>
         </w:rPr>
+        <w:lastRenderedPageBreak/>
         <w:t xml:space="preserve">התפלגות חומצות האמינו </w:t>
       </w:r>
       <w:r>
@@ -4520,11 +5183,173 @@
                               </w:rPr>
                               <w:t>}</w:t>
                             </w:r>
+                            <w:proofErr w:type="spellStart"/>
                             <w:r>
                               <w:rPr>
                                 <w:rFonts w:cs="Arial"/>
                               </w:rPr>
-                              <w:t>yrbG': 0.44954128440366975, 'ydbS': 0.5094339622641509, 'ydfS': 0.4723404255319149, 'ydbT': 0.44421906693711966, 'yshB': 0.5706214689265536, 'yxlG': 0.5077519379844961, 'ydfR': 0.4888888888888889, 'yetF': 0.42857142857142855, 'yshE': 0.4626865671641791, 'ykjA': 0.4732510288065844, 'yoaK': 0.5911111111111111, 'ecfT': 0.5622641509433962</w:t>
+                              <w:t>yrbG</w:t>
+                            </w:r>
+                            <w:proofErr w:type="spellEnd"/>
+                            <w:r>
+                              <w:rPr>
+                                <w:rFonts w:cs="Arial"/>
+                              </w:rPr>
+                              <w:t>': 0.44954128440366975, '</w:t>
+                            </w:r>
+                            <w:proofErr w:type="spellStart"/>
+                            <w:r>
+                              <w:rPr>
+                                <w:rFonts w:cs="Arial"/>
+                              </w:rPr>
+                              <w:t>ydbS</w:t>
+                            </w:r>
+                            <w:proofErr w:type="spellEnd"/>
+                            <w:r>
+                              <w:rPr>
+                                <w:rFonts w:cs="Arial"/>
+                              </w:rPr>
+                              <w:t>': 0.5094339622641509, '</w:t>
+                            </w:r>
+                            <w:proofErr w:type="spellStart"/>
+                            <w:r>
+                              <w:rPr>
+                                <w:rFonts w:cs="Arial"/>
+                              </w:rPr>
+                              <w:t>ydfS</w:t>
+                            </w:r>
+                            <w:proofErr w:type="spellEnd"/>
+                            <w:r>
+                              <w:rPr>
+                                <w:rFonts w:cs="Arial"/>
+                              </w:rPr>
+                              <w:t>': 0.4723404255319149, '</w:t>
+                            </w:r>
+                            <w:proofErr w:type="spellStart"/>
+                            <w:r>
+                              <w:rPr>
+                                <w:rFonts w:cs="Arial"/>
+                              </w:rPr>
+                              <w:t>ydbT</w:t>
+                            </w:r>
+                            <w:proofErr w:type="spellEnd"/>
+                            <w:r>
+                              <w:rPr>
+                                <w:rFonts w:cs="Arial"/>
+                              </w:rPr>
+                              <w:t>': 0.44421906693711966, '</w:t>
+                            </w:r>
+                            <w:proofErr w:type="spellStart"/>
+                            <w:r>
+                              <w:rPr>
+                                <w:rFonts w:cs="Arial"/>
+                              </w:rPr>
+                              <w:t>yshB</w:t>
+                            </w:r>
+                            <w:proofErr w:type="spellEnd"/>
+                            <w:r>
+                              <w:rPr>
+                                <w:rFonts w:cs="Arial"/>
+                              </w:rPr>
+                              <w:t>': 0.5706214689265536, '</w:t>
+                            </w:r>
+                            <w:proofErr w:type="spellStart"/>
+                            <w:r>
+                              <w:rPr>
+                                <w:rFonts w:cs="Arial"/>
+                              </w:rPr>
+                              <w:t>yxlG</w:t>
+                            </w:r>
+                            <w:proofErr w:type="spellEnd"/>
+                            <w:r>
+                              <w:rPr>
+                                <w:rFonts w:cs="Arial"/>
+                              </w:rPr>
+                              <w:t>': 0.5077519379844961, '</w:t>
+                            </w:r>
+                            <w:proofErr w:type="spellStart"/>
+                            <w:r>
+                              <w:rPr>
+                                <w:rFonts w:cs="Arial"/>
+                              </w:rPr>
+                              <w:t>ydfR</w:t>
+                            </w:r>
+                            <w:proofErr w:type="spellEnd"/>
+                            <w:r>
+                              <w:rPr>
+                                <w:rFonts w:cs="Arial"/>
+                              </w:rPr>
+                              <w:t>': 0.4888888888888889, '</w:t>
+                            </w:r>
+                            <w:proofErr w:type="spellStart"/>
+                            <w:r>
+                              <w:rPr>
+                                <w:rFonts w:cs="Arial"/>
+                              </w:rPr>
+                              <w:t>yetF</w:t>
+                            </w:r>
+                            <w:proofErr w:type="spellEnd"/>
+                            <w:r>
+                              <w:rPr>
+                                <w:rFonts w:cs="Arial"/>
+                              </w:rPr>
+                              <w:t>': 0.42857142857142855, '</w:t>
+                            </w:r>
+                            <w:proofErr w:type="spellStart"/>
+                            <w:r>
+                              <w:rPr>
+                                <w:rFonts w:cs="Arial"/>
+                              </w:rPr>
+                              <w:t>yshE</w:t>
+                            </w:r>
+                            <w:proofErr w:type="spellEnd"/>
+                            <w:r>
+                              <w:rPr>
+                                <w:rFonts w:cs="Arial"/>
+                              </w:rPr>
+                              <w:t>': 0.4626865671641791, '</w:t>
+                            </w:r>
+                            <w:proofErr w:type="spellStart"/>
+                            <w:r>
+                              <w:rPr>
+                                <w:rFonts w:cs="Arial"/>
+                              </w:rPr>
+                              <w:t>ykjA</w:t>
+                            </w:r>
+                            <w:proofErr w:type="spellEnd"/>
+                            <w:r>
+                              <w:rPr>
+                                <w:rFonts w:cs="Arial"/>
+                              </w:rPr>
+                              <w:t>': 0.4732510288065844, '</w:t>
+                            </w:r>
+                            <w:proofErr w:type="spellStart"/>
+                            <w:r>
+                              <w:rPr>
+                                <w:rFonts w:cs="Arial"/>
+                              </w:rPr>
+                              <w:t>yoaK</w:t>
+                            </w:r>
+                            <w:proofErr w:type="spellEnd"/>
+                            <w:r>
+                              <w:rPr>
+                                <w:rFonts w:cs="Arial"/>
+                              </w:rPr>
+                              <w:t>': 0.5911111111111111, '</w:t>
+                            </w:r>
+                            <w:proofErr w:type="spellStart"/>
+                            <w:r>
+                              <w:rPr>
+                                <w:rFonts w:cs="Arial"/>
+                              </w:rPr>
+                              <w:t>ecfT</w:t>
+                            </w:r>
+                            <w:proofErr w:type="spellEnd"/>
+                            <w:r>
+                              <w:rPr>
+                                <w:rFonts w:cs="Arial"/>
+                              </w:rPr>
+                              <w:t>': 0.5622641509433962</w:t>
                             </w:r>
                             <w:r>
                               <w:rPr>
@@ -4565,11 +5390,173 @@
                         </w:rPr>
                         <w:t>}</w:t>
                       </w:r>
+                      <w:proofErr w:type="spellStart"/>
                       <w:r>
                         <w:rPr>
                           <w:rFonts w:cs="Arial"/>
                         </w:rPr>
-                        <w:t>yrbG': 0.44954128440366975, 'ydbS': 0.5094339622641509, 'ydfS': 0.4723404255319149, 'ydbT': 0.44421906693711966, 'yshB': 0.5706214689265536, 'yxlG': 0.5077519379844961, 'ydfR': 0.4888888888888889, 'yetF': 0.42857142857142855, 'yshE': 0.4626865671641791, 'ykjA': 0.4732510288065844, 'yoaK': 0.5911111111111111, 'ecfT': 0.5622641509433962</w:t>
+                        <w:t>yrbG</w:t>
+                      </w:r>
+                      <w:proofErr w:type="spellEnd"/>
+                      <w:r>
+                        <w:rPr>
+                          <w:rFonts w:cs="Arial"/>
+                        </w:rPr>
+                        <w:t>': 0.44954128440366975, '</w:t>
+                      </w:r>
+                      <w:proofErr w:type="spellStart"/>
+                      <w:r>
+                        <w:rPr>
+                          <w:rFonts w:cs="Arial"/>
+                        </w:rPr>
+                        <w:t>ydbS</w:t>
+                      </w:r>
+                      <w:proofErr w:type="spellEnd"/>
+                      <w:r>
+                        <w:rPr>
+                          <w:rFonts w:cs="Arial"/>
+                        </w:rPr>
+                        <w:t>': 0.5094339622641509, '</w:t>
+                      </w:r>
+                      <w:proofErr w:type="spellStart"/>
+                      <w:r>
+                        <w:rPr>
+                          <w:rFonts w:cs="Arial"/>
+                        </w:rPr>
+                        <w:t>ydfS</w:t>
+                      </w:r>
+                      <w:proofErr w:type="spellEnd"/>
+                      <w:r>
+                        <w:rPr>
+                          <w:rFonts w:cs="Arial"/>
+                        </w:rPr>
+                        <w:t>': 0.4723404255319149, '</w:t>
+                      </w:r>
+                      <w:proofErr w:type="spellStart"/>
+                      <w:r>
+                        <w:rPr>
+                          <w:rFonts w:cs="Arial"/>
+                        </w:rPr>
+                        <w:t>ydbT</w:t>
+                      </w:r>
+                      <w:proofErr w:type="spellEnd"/>
+                      <w:r>
+                        <w:rPr>
+                          <w:rFonts w:cs="Arial"/>
+                        </w:rPr>
+                        <w:t>': 0.44421906693711966, '</w:t>
+                      </w:r>
+                      <w:proofErr w:type="spellStart"/>
+                      <w:r>
+                        <w:rPr>
+                          <w:rFonts w:cs="Arial"/>
+                        </w:rPr>
+                        <w:t>yshB</w:t>
+                      </w:r>
+                      <w:proofErr w:type="spellEnd"/>
+                      <w:r>
+                        <w:rPr>
+                          <w:rFonts w:cs="Arial"/>
+                        </w:rPr>
+                        <w:t>': 0.5706214689265536, '</w:t>
+                      </w:r>
+                      <w:proofErr w:type="spellStart"/>
+                      <w:r>
+                        <w:rPr>
+                          <w:rFonts w:cs="Arial"/>
+                        </w:rPr>
+                        <w:t>yxlG</w:t>
+                      </w:r>
+                      <w:proofErr w:type="spellEnd"/>
+                      <w:r>
+                        <w:rPr>
+                          <w:rFonts w:cs="Arial"/>
+                        </w:rPr>
+                        <w:t>': 0.5077519379844961, '</w:t>
+                      </w:r>
+                      <w:proofErr w:type="spellStart"/>
+                      <w:r>
+                        <w:rPr>
+                          <w:rFonts w:cs="Arial"/>
+                        </w:rPr>
+                        <w:t>ydfR</w:t>
+                      </w:r>
+                      <w:proofErr w:type="spellEnd"/>
+                      <w:r>
+                        <w:rPr>
+                          <w:rFonts w:cs="Arial"/>
+                        </w:rPr>
+                        <w:t>': 0.4888888888888889, '</w:t>
+                      </w:r>
+                      <w:proofErr w:type="spellStart"/>
+                      <w:r>
+                        <w:rPr>
+                          <w:rFonts w:cs="Arial"/>
+                        </w:rPr>
+                        <w:t>yetF</w:t>
+                      </w:r>
+                      <w:proofErr w:type="spellEnd"/>
+                      <w:r>
+                        <w:rPr>
+                          <w:rFonts w:cs="Arial"/>
+                        </w:rPr>
+                        <w:t>': 0.42857142857142855, '</w:t>
+                      </w:r>
+                      <w:proofErr w:type="spellStart"/>
+                      <w:r>
+                        <w:rPr>
+                          <w:rFonts w:cs="Arial"/>
+                        </w:rPr>
+                        <w:t>yshE</w:t>
+                      </w:r>
+                      <w:proofErr w:type="spellEnd"/>
+                      <w:r>
+                        <w:rPr>
+                          <w:rFonts w:cs="Arial"/>
+                        </w:rPr>
+                        <w:t>': 0.4626865671641791, '</w:t>
+                      </w:r>
+                      <w:proofErr w:type="spellStart"/>
+                      <w:r>
+                        <w:rPr>
+                          <w:rFonts w:cs="Arial"/>
+                        </w:rPr>
+                        <w:t>ykjA</w:t>
+                      </w:r>
+                      <w:proofErr w:type="spellEnd"/>
+                      <w:r>
+                        <w:rPr>
+                          <w:rFonts w:cs="Arial"/>
+                        </w:rPr>
+                        <w:t>': 0.4732510288065844, '</w:t>
+                      </w:r>
+                      <w:proofErr w:type="spellStart"/>
+                      <w:r>
+                        <w:rPr>
+                          <w:rFonts w:cs="Arial"/>
+                        </w:rPr>
+                        <w:t>yoaK</w:t>
+                      </w:r>
+                      <w:proofErr w:type="spellEnd"/>
+                      <w:r>
+                        <w:rPr>
+                          <w:rFonts w:cs="Arial"/>
+                        </w:rPr>
+                        <w:t>': 0.5911111111111111, '</w:t>
+                      </w:r>
+                      <w:proofErr w:type="spellStart"/>
+                      <w:r>
+                        <w:rPr>
+                          <w:rFonts w:cs="Arial"/>
+                        </w:rPr>
+                        <w:t>ecfT</w:t>
+                      </w:r>
+                      <w:proofErr w:type="spellEnd"/>
+                      <w:r>
+                        <w:rPr>
+                          <w:rFonts w:cs="Arial"/>
+                        </w:rPr>
+                        <w:t>': 0.5622641509433962</w:t>
                       </w:r>
                       <w:r>
                         <w:rPr>
@@ -4604,21 +5591,28 @@
     </w:p>
     <w:p>
       <w:pPr>
-        <w:rPr>
-          <w:noProof/>
+        <w:pStyle w:val="Heading3"/>
+        <w:rPr>
           <w:rtl/>
         </w:rPr>
       </w:pPr>
-      <w:r>
-        <w:rPr>
-          <w:rFonts w:cs="Arial" w:hint="cs"/>
-          <w:b/>
-          <w:bCs/>
-          <w:rtl/>
-        </w:rPr>
-        <w:lastRenderedPageBreak/>
-        <w:t>נספח חלק ב(ג)</w:t>
-      </w:r>
+      <w:bookmarkStart w:id="3" w:name="_סעיף_ג"/>
+      <w:bookmarkEnd w:id="3"/>
+      <w:r>
+        <w:rPr>
+          <w:rFonts w:hint="cs"/>
+          <w:rtl/>
+        </w:rPr>
+        <w:t>סעיף ג</w:t>
+      </w:r>
+    </w:p>
+    <w:p>
+      <w:pPr>
+        <w:rPr>
+          <w:noProof/>
+          <w:rtl/>
+        </w:rPr>
+      </w:pPr>
       <w:r>
         <w:rPr>
           <w:rFonts w:cs="Arial"/>
@@ -5484,7 +6478,6 @@
               <w:rPr>
                 <w:noProof/>
               </w:rPr>
-              <w:lastRenderedPageBreak/>
               <w:drawing>
                 <wp:inline distT="0" distB="0" distL="0" distR="0" wp14:anchorId="356AB824" wp14:editId="5A2703A9">
                   <wp:extent cx="1352023" cy="944880"/>
@@ -5706,25 +6699,55 @@
     </w:p>
     <w:p>
       <w:pPr>
-        <w:rPr>
-          <w:b/>
-          <w:bCs/>
+        <w:pStyle w:val="Heading2"/>
+        <w:jc w:val="center"/>
+        <w:rPr>
           <w:rtl/>
         </w:rPr>
       </w:pPr>
       <w:r>
         <w:rPr>
           <w:rFonts w:hint="cs"/>
-          <w:b/>
-          <w:bCs/>
-          <w:rtl/>
-        </w:rPr>
-        <w:t>נספח ג(1)</w:t>
-      </w:r>
-      <w:r>
-        <w:rPr>
-          <w:b/>
-          <w:bCs/>
+          <w:rtl/>
+        </w:rPr>
+        <w:t xml:space="preserve">נספח חלק </w:t>
+      </w:r>
+      <w:r>
+        <w:rPr>
+          <w:rFonts w:hint="cs"/>
+          <w:rtl/>
+        </w:rPr>
+        <w:t>ג</w:t>
+      </w:r>
+    </w:p>
+    <w:p>
+      <w:pPr>
+        <w:pStyle w:val="Heading3"/>
+        <w:rPr>
+          <w:rStyle w:val="Heading2Char"/>
+          <w:rtl/>
+        </w:rPr>
+      </w:pPr>
+      <w:bookmarkStart w:id="4" w:name="_שאלה_1:"/>
+      <w:bookmarkEnd w:id="4"/>
+      <w:r>
+        <w:rPr>
+          <w:rStyle w:val="Heading2Char"/>
+          <w:rFonts w:hint="cs"/>
+          <w:rtl/>
+        </w:rPr>
+        <w:t>שאלה 1:</w:t>
+      </w:r>
+    </w:p>
+    <w:p>
+      <w:pPr>
+        <w:rPr>
+          <w:rtl/>
+        </w:rPr>
+      </w:pPr>
+      <w:r>
+        <w:rPr>
+          <w:rStyle w:val="Heading2Char"/>
           <w:rtl/>
         </w:rPr>
         <w:br/>
@@ -5799,48 +6822,43 @@
     </w:p>
     <w:p>
       <w:pPr>
-        <w:rPr>
-          <w:b/>
-          <w:bCs/>
+        <w:pStyle w:val="Heading3"/>
+        <w:rPr>
+          <w:rStyle w:val="Heading4Char"/>
+          <w:rtl/>
         </w:rPr>
       </w:pPr>
       <w:r>
         <w:rPr>
-          <w:rFonts w:hint="cs"/>
-          <w:b/>
-          <w:bCs/>
-          <w:rtl/>
-        </w:rPr>
-        <w:t>נספח ג(</w:t>
-      </w:r>
-      <w:r>
-        <w:rPr>
-          <w:rFonts w:hint="cs"/>
-          <w:b/>
-          <w:bCs/>
-          <w:rtl/>
-        </w:rPr>
-        <w:t>2</w:t>
-      </w:r>
-      <w:r>
-        <w:rPr>
-          <w:rFonts w:hint="cs"/>
-          <w:b/>
-          <w:bCs/>
-          <w:rtl/>
-        </w:rPr>
-        <w:t>)</w:t>
-      </w:r>
-      <w:r>
-        <w:rPr>
-          <w:b/>
-          <w:bCs/>
-          <w:rtl/>
-        </w:rPr>
-        <w:br/>
-      </w:r>
-      <w:r>
-        <w:rPr>
+          <w:rStyle w:val="Heading3Char"/>
+          <w:rFonts w:hint="cs"/>
+          <w:rtl/>
+        </w:rPr>
+        <w:t>שאלה 2:</w:t>
+      </w:r>
+    </w:p>
+    <w:p>
+      <w:pPr>
+        <w:rPr>
+          <w:rStyle w:val="Heading4Char"/>
+          <w:rtl/>
+        </w:rPr>
+      </w:pPr>
+    </w:p>
+    <w:p>
+      <w:pPr>
+        <w:pStyle w:val="Heading4"/>
+        <w:rPr>
+          <w:rStyle w:val="Heading4Char"/>
+          <w:color w:val="243F60" w:themeColor="accent1" w:themeShade="7F"/>
+          <w:rtl/>
+        </w:rPr>
+      </w:pPr>
+      <w:bookmarkStart w:id="5" w:name="_סעיף_א_–"/>
+      <w:bookmarkEnd w:id="5"/>
+      <w:r>
+        <w:rPr>
+          <w:rStyle w:val="Heading4Char"/>
           <w:rFonts w:hint="cs"/>
           <w:rtl/>
         </w:rPr>
@@ -5848,11 +6866,13 @@
       </w:r>
       <w:r>
         <w:rPr>
-          <w:rFonts w:hint="cs"/>
-          <w:rtl/>
-        </w:rPr>
-        <w:t>-</w:t>
-      </w:r>
+          <w:rStyle w:val="Heading4Char"/>
+          <w:rtl/>
+        </w:rPr>
+        <w:t>–</w:t>
+      </w:r>
+    </w:p>
+    <w:p>
       <w:r>
         <w:br/>
       </w:r>
@@ -5905,19 +6925,44 @@
           </wp:inline>
         </w:drawing>
       </w:r>
-      <w:r>
-        <w:rPr>
-          <w:rtl/>
-        </w:rPr>
-        <w:br/>
-      </w:r>
-      <w:r>
-        <w:rPr>
-          <w:rFonts w:hint="cs"/>
-          <w:rtl/>
-        </w:rPr>
-        <w:t xml:space="preserve">סעיף ב - </w:t>
-      </w:r>
+    </w:p>
+    <w:p>
+      <w:pPr>
+        <w:pStyle w:val="Heading4"/>
+      </w:pPr>
+      <w:bookmarkStart w:id="6" w:name="_סעיף_ב_–"/>
+      <w:bookmarkEnd w:id="6"/>
+      <w:r>
+        <w:rPr>
+          <w:rStyle w:val="Heading4Char"/>
+          <w:rFonts w:hint="cs"/>
+          <w:rtl/>
+        </w:rPr>
+        <w:t xml:space="preserve">סעיף ב </w:t>
+      </w:r>
+      <w:r>
+        <w:rPr>
+          <w:rStyle w:val="Heading4Char"/>
+          <w:rtl/>
+        </w:rPr>
+        <w:t>–</w:t>
+      </w:r>
+      <w:r>
+        <w:rPr>
+          <w:rFonts w:hint="cs"/>
+          <w:rtl/>
+        </w:rPr>
+        <w:t xml:space="preserve"> </w:t>
+      </w:r>
+    </w:p>
+    <w:p/>
+    <w:p>
+      <w:pPr>
+        <w:rPr>
+          <w:b/>
+          <w:bCs/>
+        </w:rPr>
+      </w:pPr>
       <w:r>
         <w:rPr>
           <w:rtl/>
@@ -6645,10 +7690,96 @@
       <w:lang w:val="en-US" w:bidi="he-IL"/>
     </w:rPr>
   </w:style>
+  <w:style w:type="paragraph" w:styleId="Heading1">
+    <w:name w:val="heading 1"/>
+    <w:basedOn w:val="Normal"/>
+    <w:next w:val="Normal"/>
+    <w:link w:val="Heading1Char"/>
+    <w:uiPriority w:val="9"/>
+    <w:qFormat/>
+    <w:rsid w:val="007454FB"/>
+    <w:pPr>
+      <w:keepNext/>
+      <w:keepLines/>
+      <w:spacing w:before="240" w:after="0"/>
+      <w:outlineLvl w:val="0"/>
+    </w:pPr>
+    <w:rPr>
+      <w:rFonts w:asciiTheme="majorHAnsi" w:eastAsiaTheme="majorEastAsia" w:hAnsiTheme="majorHAnsi" w:cstheme="majorBidi"/>
+      <w:color w:val="365F91" w:themeColor="accent1" w:themeShade="BF"/>
+      <w:sz w:val="32"/>
+      <w:szCs w:val="32"/>
+    </w:rPr>
+  </w:style>
+  <w:style w:type="paragraph" w:styleId="Heading2">
+    <w:name w:val="heading 2"/>
+    <w:basedOn w:val="Normal"/>
+    <w:next w:val="Normal"/>
+    <w:link w:val="Heading2Char"/>
+    <w:uiPriority w:val="9"/>
+    <w:unhideWhenUsed/>
+    <w:qFormat/>
+    <w:rsid w:val="007454FB"/>
+    <w:pPr>
+      <w:keepNext/>
+      <w:keepLines/>
+      <w:spacing w:before="40" w:after="0"/>
+      <w:outlineLvl w:val="1"/>
+    </w:pPr>
+    <w:rPr>
+      <w:rFonts w:asciiTheme="majorHAnsi" w:eastAsiaTheme="majorEastAsia" w:hAnsiTheme="majorHAnsi" w:cstheme="majorBidi"/>
+      <w:color w:val="365F91" w:themeColor="accent1" w:themeShade="BF"/>
+      <w:sz w:val="26"/>
+      <w:szCs w:val="26"/>
+    </w:rPr>
+  </w:style>
+  <w:style w:type="paragraph" w:styleId="Heading3">
+    <w:name w:val="heading 3"/>
+    <w:basedOn w:val="Normal"/>
+    <w:next w:val="Normal"/>
+    <w:link w:val="Heading3Char"/>
+    <w:uiPriority w:val="9"/>
+    <w:unhideWhenUsed/>
+    <w:qFormat/>
+    <w:rsid w:val="007454FB"/>
+    <w:pPr>
+      <w:keepNext/>
+      <w:keepLines/>
+      <w:spacing w:before="40" w:after="0"/>
+      <w:outlineLvl w:val="2"/>
+    </w:pPr>
+    <w:rPr>
+      <w:rFonts w:asciiTheme="majorHAnsi" w:eastAsiaTheme="majorEastAsia" w:hAnsiTheme="majorHAnsi" w:cstheme="majorBidi"/>
+      <w:color w:val="243F60" w:themeColor="accent1" w:themeShade="7F"/>
+      <w:sz w:val="24"/>
+      <w:szCs w:val="24"/>
+    </w:rPr>
+  </w:style>
+  <w:style w:type="paragraph" w:styleId="Heading4">
+    <w:name w:val="heading 4"/>
+    <w:basedOn w:val="Normal"/>
+    <w:next w:val="Normal"/>
+    <w:link w:val="Heading4Char"/>
+    <w:uiPriority w:val="9"/>
+    <w:unhideWhenUsed/>
+    <w:qFormat/>
+    <w:rsid w:val="007454FB"/>
+    <w:pPr>
+      <w:keepNext/>
+      <w:keepLines/>
+      <w:spacing w:before="40" w:after="0"/>
+      <w:outlineLvl w:val="3"/>
+    </w:pPr>
+    <w:rPr>
+      <w:rFonts w:asciiTheme="majorHAnsi" w:eastAsiaTheme="majorEastAsia" w:hAnsiTheme="majorHAnsi" w:cstheme="majorBidi"/>
+      <w:i/>
+      <w:iCs/>
+      <w:color w:val="365F91" w:themeColor="accent1" w:themeShade="BF"/>
+    </w:rPr>
+  </w:style>
   <w:style w:type="character" w:default="1" w:styleId="DefaultParagraphFont">
     <w:name w:val="Default Paragraph Font"/>
     <w:uiPriority w:val="1"/>
-    <w:semiHidden/>
     <w:unhideWhenUsed/>
   </w:style>
   <w:style w:type="table" w:default="1" w:styleId="TableNormal">
@@ -6701,6 +7832,97 @@
         <w:insideV w:val="single" w:sz="4" w:space="0" w:color="auto"/>
       </w:tblBorders>
     </w:tblPr>
+  </w:style>
+  <w:style w:type="character" w:customStyle="1" w:styleId="Heading1Char">
+    <w:name w:val="Heading 1 Char"/>
+    <w:basedOn w:val="DefaultParagraphFont"/>
+    <w:link w:val="Heading1"/>
+    <w:uiPriority w:val="9"/>
+    <w:rsid w:val="007454FB"/>
+    <w:rPr>
+      <w:rFonts w:asciiTheme="majorHAnsi" w:eastAsiaTheme="majorEastAsia" w:hAnsiTheme="majorHAnsi" w:cstheme="majorBidi"/>
+      <w:color w:val="365F91" w:themeColor="accent1" w:themeShade="BF"/>
+      <w:sz w:val="32"/>
+      <w:szCs w:val="32"/>
+      <w:lang w:val="en-US" w:bidi="he-IL"/>
+    </w:rPr>
+  </w:style>
+  <w:style w:type="character" w:customStyle="1" w:styleId="Heading2Char">
+    <w:name w:val="Heading 2 Char"/>
+    <w:basedOn w:val="DefaultParagraphFont"/>
+    <w:link w:val="Heading2"/>
+    <w:uiPriority w:val="9"/>
+    <w:rsid w:val="007454FB"/>
+    <w:rPr>
+      <w:rFonts w:asciiTheme="majorHAnsi" w:eastAsiaTheme="majorEastAsia" w:hAnsiTheme="majorHAnsi" w:cstheme="majorBidi"/>
+      <w:color w:val="365F91" w:themeColor="accent1" w:themeShade="BF"/>
+      <w:sz w:val="26"/>
+      <w:szCs w:val="26"/>
+      <w:lang w:val="en-US" w:bidi="he-IL"/>
+    </w:rPr>
+  </w:style>
+  <w:style w:type="character" w:customStyle="1" w:styleId="Heading3Char">
+    <w:name w:val="Heading 3 Char"/>
+    <w:basedOn w:val="DefaultParagraphFont"/>
+    <w:link w:val="Heading3"/>
+    <w:uiPriority w:val="9"/>
+    <w:rsid w:val="007454FB"/>
+    <w:rPr>
+      <w:rFonts w:asciiTheme="majorHAnsi" w:eastAsiaTheme="majorEastAsia" w:hAnsiTheme="majorHAnsi" w:cstheme="majorBidi"/>
+      <w:color w:val="243F60" w:themeColor="accent1" w:themeShade="7F"/>
+      <w:sz w:val="24"/>
+      <w:szCs w:val="24"/>
+      <w:lang w:val="en-US" w:bidi="he-IL"/>
+    </w:rPr>
+  </w:style>
+  <w:style w:type="character" w:customStyle="1" w:styleId="Heading4Char">
+    <w:name w:val="Heading 4 Char"/>
+    <w:basedOn w:val="DefaultParagraphFont"/>
+    <w:link w:val="Heading4"/>
+    <w:uiPriority w:val="9"/>
+    <w:rsid w:val="007454FB"/>
+    <w:rPr>
+      <w:rFonts w:asciiTheme="majorHAnsi" w:eastAsiaTheme="majorEastAsia" w:hAnsiTheme="majorHAnsi" w:cstheme="majorBidi"/>
+      <w:i/>
+      <w:iCs/>
+      <w:color w:val="365F91" w:themeColor="accent1" w:themeShade="BF"/>
+      <w:lang w:val="en-US" w:bidi="he-IL"/>
+    </w:rPr>
+  </w:style>
+  <w:style w:type="character" w:styleId="Hyperlink">
+    <w:name w:val="Hyperlink"/>
+    <w:basedOn w:val="DefaultParagraphFont"/>
+    <w:uiPriority w:val="99"/>
+    <w:unhideWhenUsed/>
+    <w:rsid w:val="005F7FE1"/>
+    <w:rPr>
+      <w:color w:val="0000FF" w:themeColor="hyperlink"/>
+      <w:u w:val="single"/>
+    </w:rPr>
+  </w:style>
+  <w:style w:type="character" w:styleId="UnresolvedMention">
+    <w:name w:val="Unresolved Mention"/>
+    <w:basedOn w:val="DefaultParagraphFont"/>
+    <w:uiPriority w:val="99"/>
+    <w:semiHidden/>
+    <w:unhideWhenUsed/>
+    <w:rsid w:val="005F7FE1"/>
+    <w:rPr>
+      <w:color w:val="605E5C"/>
+      <w:shd w:val="clear" w:color="auto" w:fill="E1DFDD"/>
+    </w:rPr>
+  </w:style>
+  <w:style w:type="character" w:styleId="FollowedHyperlink">
+    <w:name w:val="FollowedHyperlink"/>
+    <w:basedOn w:val="DefaultParagraphFont"/>
+    <w:uiPriority w:val="99"/>
+    <w:semiHidden/>
+    <w:unhideWhenUsed/>
+    <w:rsid w:val="005F7FE1"/>
+    <w:rPr>
+      <w:color w:val="800080" w:themeColor="followedHyperlink"/>
+      <w:u w:val="single"/>
+    </w:rPr>
   </w:style>
 </w:styles>
 </file>

</xml_diff>